<commit_message>
Artigo: Introducao e Motivacao
</commit_message>
<xml_diff>
--- a/artigo.docx
+++ b/artigo.docx
@@ -10,6 +10,18 @@
           <w:lang w:val="pt-BR"/>
         </w:rPr>
       </w:pPr>
+      <w:r>
+        <w:rPr>
+          <w:lang w:val="pt-BR"/>
+        </w:rPr>
+        <w:t>Twitter-E</w:t>
+      </w:r>
+      <w:r>
+        <w:rPr>
+          <w:lang w:val="pt-BR"/>
+        </w:rPr>
+        <w:t xml:space="preserve">leições: </w:t>
+      </w:r>
       <w:r>
         <w:rPr>
           <w:lang w:val="pt-BR"/>
@@ -58,23 +70,7 @@
           <w:spacing w:val="-2"/>
           <w:lang w:val="pt-BR"/>
         </w:rPr>
-        <w:t>1st author's affiliation</w:t>
-      </w:r>
-      <w:r>
-        <w:rPr>
-          <w:spacing w:val="-2"/>
-          <w:lang w:val="pt-BR"/>
-        </w:rPr>
-        <w:br/>
-        <w:t>1st line of address</w:t>
-      </w:r>
-      <w:r>
-        <w:rPr>
-          <w:spacing w:val="-2"/>
-          <w:lang w:val="pt-BR"/>
-        </w:rPr>
-        <w:br/>
-        <w:t>2nd line of address</w:t>
+        <w:t>Centro Integrado de Vocação Tecnológica, UFRN, Natal</w:t>
       </w:r>
     </w:p>
     <w:p>
@@ -131,30 +127,7 @@
           <w:spacing w:val="-2"/>
           <w:lang w:val="pt-BR"/>
         </w:rPr>
-        <w:t>2nd author's affiliation</w:t>
-      </w:r>
-      <w:r>
-        <w:rPr>
-          <w:spacing w:val="-2"/>
-          <w:lang w:val="pt-BR"/>
-        </w:rPr>
-        <w:br/>
-        <w:t>1st line</w:t>
-      </w:r>
-      <w:r>
-        <w:rPr>
-          <w:spacing w:val="-2"/>
-          <w:lang w:val="pt-BR"/>
-        </w:rPr>
-        <w:t xml:space="preserve"> of address</w:t>
-      </w:r>
-      <w:r>
-        <w:rPr>
-          <w:spacing w:val="-2"/>
-          <w:lang w:val="pt-BR"/>
-        </w:rPr>
-        <w:br/>
-        <w:t>2nd line of address</w:t>
+        <w:t>Centro Integrado de Vocação Tecnológica, UFRN, Natal</w:t>
       </w:r>
     </w:p>
     <w:p>
@@ -166,8 +139,6 @@
           <w:lang w:val="pt-BR"/>
         </w:rPr>
       </w:pPr>
-      <w:bookmarkStart w:id="0" w:name="_GoBack"/>
-      <w:bookmarkEnd w:id="0"/>
       <w:r>
         <w:rPr>
           <w:spacing w:val="-2"/>
@@ -204,30 +175,7 @@
           <w:spacing w:val="-2"/>
           <w:lang w:val="pt-BR"/>
         </w:rPr>
-        <w:t>3rd author's affiliation</w:t>
-      </w:r>
-      <w:r>
-        <w:rPr>
-          <w:spacing w:val="-2"/>
-          <w:lang w:val="pt-BR"/>
-        </w:rPr>
-        <w:br/>
-        <w:t>1st line</w:t>
-      </w:r>
-      <w:r>
-        <w:rPr>
-          <w:spacing w:val="-2"/>
-          <w:lang w:val="pt-BR"/>
-        </w:rPr>
-        <w:t xml:space="preserve"> of address</w:t>
-      </w:r>
-      <w:r>
-        <w:rPr>
-          <w:spacing w:val="-2"/>
-          <w:lang w:val="pt-BR"/>
-        </w:rPr>
-        <w:br/>
-        <w:t>2nd line of address</w:t>
+        <w:t>Centro Integrado de Vocação Tecnológica, UFRN, Natal</w:t>
       </w:r>
     </w:p>
     <w:p>
@@ -287,130 +235,338 @@
     <w:p>
       <w:pPr>
         <w:pStyle w:val="Abstract"/>
-      </w:pPr>
-      <w:r>
-        <w:t xml:space="preserve">In this paper, we describe the formatting guidelines for ACM SIG Proceedings.  </w:t>
+        <w:rPr>
+          <w:lang w:val="pt-BR"/>
+        </w:rPr>
+      </w:pPr>
+      <w:r>
+        <w:rPr>
+          <w:lang w:val="pt-BR"/>
+        </w:rPr>
+        <w:t>Twitter-Eleições é uma aplicação web de mineração de dados desenvolvido e</w:t>
+      </w:r>
+      <w:r>
+        <w:rPr>
+          <w:lang w:val="pt-BR"/>
+        </w:rPr>
+        <w:t xml:space="preserve">specificamente para analisar o perfil </w:t>
+      </w:r>
+      <w:r>
+        <w:rPr>
+          <w:lang w:val="pt-BR"/>
+        </w:rPr>
+        <w:t xml:space="preserve">das postagens dos usuários do Twitter no período do segundo turno e pós-eleição </w:t>
+      </w:r>
+      <w:r>
+        <w:rPr>
+          <w:lang w:val="pt-BR"/>
+        </w:rPr>
+        <w:t xml:space="preserve">e com isso realizar uma avaliação das </w:t>
+      </w:r>
+      <w:r>
+        <w:rPr>
+          <w:i/>
+          <w:lang w:val="pt-BR"/>
+        </w:rPr>
+        <w:t>hashtags</w:t>
+      </w:r>
+      <w:r>
+        <w:rPr>
+          <w:lang w:val="pt-BR"/>
+        </w:rPr>
+        <w:t xml:space="preserve"> mais usadas, qual dos candidatos é o mais popular, dentre outras avaliações.</w:t>
+      </w:r>
+      <w:r>
+        <w:rPr>
+          <w:lang w:val="pt-BR"/>
+        </w:rPr>
+        <w:t xml:space="preserve"> Os resultados dessas analises foram tratados e apresentados por gráficos estatísticos em um projeto web.</w:t>
       </w:r>
     </w:p>
     <w:p>
       <w:pPr>
         <w:spacing w:before="120" w:after="0"/>
-      </w:pPr>
-      <w:r>
         <w:rPr>
           <w:b/>
           <w:sz w:val="24"/>
-        </w:rPr>
-        <w:t>Categories and Subject Descriptors</w:t>
-      </w:r>
-    </w:p>
-    <w:p>
-      <w:pPr>
-        <w:spacing w:after="120"/>
-        <w:rPr>
-          <w:i/>
-          <w:iCs/>
-        </w:rPr>
-      </w:pPr>
-      <w:r>
-        <w:t>D.3.3 [</w:t>
-      </w:r>
-      <w:r>
-        <w:rPr>
-          <w:b/>
-          <w:bCs/>
-        </w:rPr>
-        <w:t>Programming Languages</w:t>
-      </w:r>
-      <w:r>
-        <w:t>]: Language Con</w:t>
-      </w:r>
-      <w:r>
-        <w:t>s</w:t>
-      </w:r>
-      <w:r>
-        <w:t xml:space="preserve">tructs and Features – </w:t>
-      </w:r>
-      <w:r>
-        <w:rPr>
-          <w:i/>
-          <w:iCs/>
-        </w:rPr>
-        <w:t xml:space="preserve">abstract data types, polymorphism, control structures. </w:t>
-      </w:r>
-      <w:r>
-        <w:t>This is just an example, please use the correct category and subject descriptors for your submission</w:t>
-      </w:r>
-      <w:r>
-        <w:rPr>
-          <w:i/>
-          <w:iCs/>
-        </w:rPr>
-        <w:t>.</w:t>
-      </w:r>
-      <w:r>
-        <w:rPr>
-          <w:rFonts w:ascii="Times" w:hAnsi="Times" w:cs="Times"/>
-        </w:rPr>
-        <w:t xml:space="preserve"> The ACM Computing Classification Scheme: </w:t>
-      </w:r>
-      <w:hyperlink r:id="rId9" w:history="1">
-        <w:r>
-          <w:rPr>
-            <w:rStyle w:val="Hyperlink"/>
-            <w:rFonts w:ascii="Times" w:hAnsi="Times" w:cs="Times"/>
-          </w:rPr>
-          <w:t>http://www.acm.org/class/1998/</w:t>
-        </w:r>
-      </w:hyperlink>
-    </w:p>
-    <w:p>
-      <w:pPr>
-        <w:spacing w:before="120" w:after="0"/>
+          <w:lang w:val="pt-BR"/>
+        </w:rPr>
       </w:pPr>
       <w:r>
         <w:rPr>
           <w:b/>
           <w:sz w:val="24"/>
-        </w:rPr>
-        <w:t>General Terms</w:t>
-      </w:r>
-    </w:p>
-    <w:p>
-      <w:pPr>
-        <w:spacing w:after="120"/>
-      </w:pPr>
-      <w:r>
-        <w:t>Your general terms must be any of the following 16 designated terms: Algorithms, Management, Measurement, Documentation, Performance, Design, Economics, Reliability, Experimentation, Security, Human Factors, Standardization, Languages, Theory, Legal Aspects, Verification.</w:t>
+          <w:lang w:val="pt-BR"/>
+        </w:rPr>
+        <w:t>Palavras chave</w:t>
       </w:r>
     </w:p>
     <w:p>
       <w:pPr>
         <w:spacing w:before="120" w:after="0"/>
-      </w:pPr>
-      <w:r>
-        <w:rPr>
-          <w:b/>
-          <w:sz w:val="24"/>
-        </w:rPr>
-        <w:t>Keywords</w:t>
-      </w:r>
-    </w:p>
-    <w:p>
-      <w:pPr>
-        <w:spacing w:after="120"/>
-      </w:pPr>
-      <w:r>
-        <w:t>Keywords are your own designated keywords.</w:t>
+        <w:rPr>
+          <w:lang w:val="pt-BR"/>
+        </w:rPr>
+      </w:pPr>
+      <w:r>
+        <w:rPr>
+          <w:lang w:val="pt-BR"/>
+        </w:rPr>
+        <w:t>Twitter,</w:t>
+      </w:r>
+      <w:r>
+        <w:rPr>
+          <w:lang w:val="pt-BR"/>
+        </w:rPr>
+        <w:t xml:space="preserve"> Github,</w:t>
+      </w:r>
+      <w:r>
+        <w:rPr>
+          <w:lang w:val="pt-BR"/>
+        </w:rPr>
+        <w:t xml:space="preserve"> mineração de dados, </w:t>
+      </w:r>
+      <w:r>
+        <w:rPr>
+          <w:lang w:val="pt-BR"/>
+        </w:rPr>
+        <w:t>eleições, hashtags, Highchart, Bootstrap, P</w:t>
+      </w:r>
+      <w:r>
+        <w:rPr>
+          <w:lang w:val="pt-BR"/>
+        </w:rPr>
+        <w:t xml:space="preserve">ython, </w:t>
+      </w:r>
+      <w:r>
+        <w:rPr>
+          <w:lang w:val="pt-BR"/>
+        </w:rPr>
+        <w:t xml:space="preserve">Java, JavaScript, </w:t>
+      </w:r>
+      <w:r>
+        <w:rPr>
+          <w:lang w:val="pt-BR"/>
+        </w:rPr>
+        <w:t>Twitter4J, retweets, metadados.</w:t>
       </w:r>
     </w:p>
     <w:p>
       <w:pPr>
         <w:pStyle w:val="Heading1"/>
         <w:spacing w:before="120"/>
-      </w:pPr>
-      <w:r>
-        <w:t>INTRODUCTION</w:t>
+        <w:rPr>
+          <w:lang w:val="pt-BR"/>
+        </w:rPr>
+      </w:pPr>
+      <w:r>
+        <w:rPr>
+          <w:lang w:val="pt-BR"/>
+        </w:rPr>
+        <w:t>INTRODUCAO E MOTIVACAO</w:t>
+      </w:r>
+    </w:p>
+    <w:p>
+      <w:pPr>
+        <w:rPr>
+          <w:lang w:val="pt-BR"/>
+        </w:rPr>
+      </w:pPr>
+      <w:r>
+        <w:rPr>
+          <w:lang w:val="pt-BR"/>
+        </w:rPr>
+        <w:t>Em outubro de 2014 ocorreu no Brasil eleições para vereadores, deputados estaduais, deputados federais, governadores e presidente c como de costume, durante o período de eleição, e mais fortemente nas semanas que antecedem o dia da eleição, fontes como jornais, bancadas politicas e interessados encomendam pesquisas de intenções de voto à institutos e fundações especializada em pesquisas de consulta popular.</w:t>
+      </w:r>
+    </w:p>
+    <w:p>
+      <w:pPr>
+        <w:rPr>
+          <w:lang w:val="pt-BR"/>
+        </w:rPr>
+      </w:pPr>
+      <w:r>
+        <w:rPr>
+          <w:lang w:val="pt-BR"/>
+        </w:rPr>
+        <w:t>Também nesta época, é</w:t>
+      </w:r>
+      <w:r>
+        <w:rPr>
+          <w:lang w:val="pt-BR"/>
+        </w:rPr>
+        <w:t xml:space="preserve"> normal e democrática a vontade de alguns eleitores </w:t>
+      </w:r>
+      <w:r>
+        <w:rPr>
+          <w:lang w:val="pt-BR"/>
+        </w:rPr>
+        <w:t xml:space="preserve">de </w:t>
+      </w:r>
+      <w:r>
+        <w:rPr>
+          <w:lang w:val="pt-BR"/>
+        </w:rPr>
+        <w:t>expressar suas intensões de voto, debater propostas e posicionamento politico, ideologias e ideias com amigos, familiares ou</w:t>
+      </w:r>
+      <w:r>
+        <w:rPr>
+          <w:lang w:val="pt-BR"/>
+        </w:rPr>
+        <w:t xml:space="preserve"> o</w:t>
+      </w:r>
+      <w:r>
+        <w:rPr>
+          <w:lang w:val="pt-BR"/>
+        </w:rPr>
+        <w:t xml:space="preserve"> p</w:t>
+      </w:r>
+      <w:r>
+        <w:rPr>
+          <w:lang w:val="pt-BR"/>
+        </w:rPr>
+        <w:t xml:space="preserve">úblico em geral. Com base nisso, é notório </w:t>
+      </w:r>
+      <w:r>
+        <w:rPr>
+          <w:lang w:val="pt-BR"/>
+        </w:rPr>
+        <w:t xml:space="preserve">um fenômeno interessante </w:t>
+      </w:r>
+      <w:r>
+        <w:rPr>
+          <w:lang w:val="pt-BR"/>
+        </w:rPr>
+        <w:t xml:space="preserve">que se popularizou </w:t>
+      </w:r>
+      <w:r>
+        <w:rPr>
+          <w:lang w:val="pt-BR"/>
+        </w:rPr>
+        <w:t>desde</w:t>
+      </w:r>
+      <w:r>
+        <w:rPr>
+          <w:lang w:val="pt-BR"/>
+        </w:rPr>
+        <w:t xml:space="preserve"> as eleições anteriores. C</w:t>
+      </w:r>
+      <w:r>
+        <w:rPr>
+          <w:lang w:val="pt-BR"/>
+        </w:rPr>
+        <w:t xml:space="preserve">ada vez mais as pessoas utilizam redes sociais para expressar posicionamentos e debater politica, assim sendo, um grande volume de dados é gerado e lançado em redes sociais em época de eleição. </w:t>
+      </w:r>
+      <w:r>
+        <w:rPr>
+          <w:lang w:val="pt-BR"/>
+        </w:rPr>
+        <w:t>Geralmente isto é feito em redes</w:t>
+      </w:r>
+      <w:r>
+        <w:rPr>
+          <w:lang w:val="pt-BR"/>
+        </w:rPr>
+        <w:t xml:space="preserve"> bem difundidas atualmente e de acesso fácil a grande parte da população mundial, </w:t>
+      </w:r>
+      <w:r>
+        <w:rPr>
+          <w:lang w:val="pt-BR"/>
+        </w:rPr>
+        <w:t xml:space="preserve">como </w:t>
+      </w:r>
+      <w:r>
+        <w:rPr>
+          <w:lang w:val="pt-BR"/>
+        </w:rPr>
+        <w:t>o Facebook e Twitter</w:t>
+      </w:r>
+      <w:r>
+        <w:rPr>
+          <w:lang w:val="pt-BR"/>
+        </w:rPr>
+        <w:t xml:space="preserve"> e em especifico</w:t>
+      </w:r>
+      <w:r>
+        <w:rPr>
+          <w:lang w:val="pt-BR"/>
+        </w:rPr>
+        <w:t xml:space="preserve"> também são muito utilizados aqui no Brasil como ferramenta de difusão politica.</w:t>
+      </w:r>
+    </w:p>
+    <w:p>
+      <w:pPr>
+        <w:rPr>
+          <w:lang w:val="pt-BR"/>
+        </w:rPr>
+      </w:pPr>
+      <w:r>
+        <w:rPr>
+          <w:lang w:val="pt-BR"/>
+        </w:rPr>
+        <w:t>Em se tratando de politica essas ferramentas são bem aproveitas por diversas pessoas para diversas finalidades, seja pela população para defender suas ideias e posicionamentos políticos, ou então por candidatos e seus assessores para realizar a promoção de suas candidaturas e campanhas. Com isso, várias técnicas de marketing são implantadas, como exemplo: uso de has</w:t>
+      </w:r>
+      <w:r>
+        <w:rPr>
+          <w:lang w:val="pt-BR"/>
+        </w:rPr>
+        <w:t>h</w:t>
+      </w:r>
+      <w:r>
+        <w:rPr>
+          <w:lang w:val="pt-BR"/>
+        </w:rPr>
+        <w:t>tags, vídeos, fotos e demais conteúdos de mídia.</w:t>
+      </w:r>
+    </w:p>
+    <w:p>
+      <w:pPr>
+        <w:rPr>
+          <w:lang w:val="pt-BR"/>
+        </w:rPr>
+      </w:pPr>
+      <w:r>
+        <w:rPr>
+          <w:lang w:val="pt-BR"/>
+        </w:rPr>
+        <w:t xml:space="preserve">Postagens nessas redes geram um grande volume de informação que vão bem além do conteúdo publicado, pois outras informações estão atreladas ao conteúdo principal, são esses os metadados. Localização da postagem, data e hora, pessoas envolvidas, hashtags, links, mídias como fotos e vídeos, quantidade de vezes que a postagem foi curtida/compartilhada, </w:t>
+      </w:r>
+      <w:r>
+        <w:rPr>
+          <w:lang w:val="pt-BR"/>
+        </w:rPr>
+        <w:lastRenderedPageBreak/>
+        <w:t xml:space="preserve">retweets, dentre outros são exemplos de metadados que podem estarem relacionados a uma única postagem. Por meio deles grandes estudos podem ser encorajados, como por exemplo </w:t>
+      </w:r>
+      <w:r>
+        <w:rPr>
+          <w:lang w:val="pt-BR"/>
+        </w:rPr>
+        <w:t>localidades onde certa hashtag</w:t>
+      </w:r>
+      <w:bookmarkStart w:id="0" w:name="_GoBack"/>
+      <w:bookmarkEnd w:id="0"/>
+      <w:r>
+        <w:rPr>
+          <w:lang w:val="pt-BR"/>
+        </w:rPr>
+        <w:t xml:space="preserve"> foi usada. Este volume de dados a ser explorado incentiva a criação do Twitter-Eleições.</w:t>
+      </w:r>
+    </w:p>
+    <w:p>
+      <w:pPr>
+        <w:rPr>
+          <w:lang w:val="pt-BR"/>
+        </w:rPr>
+      </w:pPr>
+    </w:p>
+    <w:p>
+      <w:pPr>
+        <w:pStyle w:val="Heading1"/>
+        <w:spacing w:before="120"/>
+      </w:pPr>
+      <w:r>
+        <w:t>ACKNOWLEDGMENTS</w:t>
       </w:r>
     </w:p>
     <w:p>
@@ -420,7 +576,7 @@
         <w:ind w:firstLine="0"/>
       </w:pPr>
       <w:r>
-        <w:t>The proceedings are the records of the conference. ACM hopes to give these conference by-products a single, high-quality appearance. To do this, we ask that authors follow some simple guidelines. In essence, we ask you to make your paper look exactly like this document. The easiest way to do this is simply to down-load a template from [2], and replace the content with your own material.</w:t>
+        <w:t>Our thanks to ACM SIGCHI for allowing us to modify templates they had developed.</w:t>
       </w:r>
     </w:p>
     <w:p>
@@ -429,1140 +585,35 @@
         <w:spacing w:before="120"/>
       </w:pPr>
       <w:r>
-        <w:t>PAGE SIZE</w:t>
-      </w:r>
-    </w:p>
-    <w:p>
-      <w:pPr>
-        <w:pStyle w:val="BodyTextIndent"/>
-        <w:spacing w:after="120"/>
-        <w:ind w:firstLine="0"/>
-      </w:pPr>
-      <w:r>
-        <w:t>All material on each page shoul</w:t>
-      </w:r>
-      <w:r>
-        <w:t>d fit within a rectangle of 18</w:t>
-      </w:r>
-      <w:r>
-        <w:t xml:space="preserve"> </w:t>
-      </w:r>
-      <w:r>
-        <w:t>×</w:t>
-      </w:r>
-      <w:r>
-        <w:t xml:space="preserve"> </w:t>
-      </w:r>
-      <w:r>
-        <w:t>23.5 cm (7"</w:t>
-      </w:r>
-      <w:r>
-        <w:t xml:space="preserve"> </w:t>
-      </w:r>
-      <w:r>
-        <w:t>×</w:t>
-      </w:r>
-      <w:r>
-        <w:t xml:space="preserve"> </w:t>
-      </w:r>
-      <w:r>
-        <w:t>9.25"), cent</w:t>
-      </w:r>
-      <w:r>
-        <w:t>ered on the page, beginning 1.9</w:t>
-      </w:r>
-      <w:r>
-        <w:t xml:space="preserve"> cm (</w:t>
-      </w:r>
-      <w:r>
-        <w:t>0.75</w:t>
-      </w:r>
-      <w:r>
-        <w:t>") from the top of the page and ending with 2.54 cm (1") from the bottom.  The right and lef</w:t>
-      </w:r>
-      <w:r>
-        <w:t>t margins should be 1.9 cm (.75"</w:t>
-      </w:r>
-      <w:r>
-        <w:t xml:space="preserve">).  </w:t>
-      </w:r>
-      <w:r>
-        <w:br w:type="column"/>
-      </w:r>
-      <w:r>
-        <w:lastRenderedPageBreak/>
-        <w:t>The text should be in two 8.45 cm (3.33") columns with a .83 cm (.33") gutter.</w:t>
-      </w:r>
-    </w:p>
-    <w:p>
-      <w:pPr>
-        <w:pStyle w:val="Heading1"/>
-        <w:spacing w:before="120"/>
-      </w:pPr>
-      <w:r>
-        <w:t>TYPESET TEXT</w:t>
-      </w:r>
-    </w:p>
-    <w:p>
-      <w:pPr>
-        <w:pStyle w:val="Heading2"/>
-        <w:spacing w:before="0"/>
-      </w:pPr>
-      <w:r>
-        <w:t>Normal or Body Text</w:t>
-      </w:r>
-    </w:p>
-    <w:p>
-      <w:pPr>
-        <w:framePr w:w="4680" w:h="1977" w:hRule="exact" w:hSpace="187" w:wrap="around" w:vAnchor="page" w:hAnchor="page" w:x="1155" w:y="12605" w:anchorLock="1"/>
-        <w:spacing w:after="120"/>
-        <w:rPr>
-          <w:iCs/>
-          <w:sz w:val="14"/>
-        </w:rPr>
-      </w:pPr>
-    </w:p>
-    <w:p>
-      <w:pPr>
-        <w:pStyle w:val="BodyText"/>
-        <w:framePr w:h="1977" w:hRule="exact" w:wrap="around" w:y="12605"/>
-      </w:pPr>
-      <w:r>
-        <w:t>Permission to make digital or hard copies of all or part of this work for personal or classroom use is granted without fee provided that copies are not made or distributed for profit or commercial advantage and that copies bear this notice and the full citation on the first page. To copy otherwise, or republish, to post on servers or to redistribute to lists, requires prior specific permission and/or a fee.</w:t>
-      </w:r>
-    </w:p>
-    <w:p>
-      <w:pPr>
-        <w:framePr w:w="4680" w:h="1977" w:hRule="exact" w:hSpace="187" w:wrap="around" w:vAnchor="page" w:hAnchor="page" w:x="1155" w:y="12605" w:anchorLock="1"/>
-        <w:spacing w:after="0"/>
-        <w:rPr>
-          <w:sz w:val="16"/>
-        </w:rPr>
-      </w:pPr>
+        <w:t>REFERENCES</w:t>
+      </w:r>
+    </w:p>
+    <w:p>
+      <w:pPr>
+        <w:pStyle w:val="References"/>
+      </w:pPr>
+      <w:r>
+        <w:t xml:space="preserve">Bowman, M., </w:t>
+      </w:r>
+      <w:proofErr w:type="spellStart"/>
+      <w:r>
+        <w:t>Debray</w:t>
+      </w:r>
+      <w:proofErr w:type="spellEnd"/>
+      <w:r>
+        <w:t xml:space="preserve">, S. K., and Peterson, L. L. 1993. Reasoning about naming systems. </w:t>
+      </w:r>
       <w:r>
         <w:rPr>
           <w:i/>
           <w:iCs/>
-          <w:sz w:val="16"/>
-        </w:rPr>
-        <w:t>Conference’</w:t>
-      </w:r>
-      <w:r>
-        <w:rPr>
-          <w:i/>
-          <w:iCs/>
-          <w:sz w:val="16"/>
-        </w:rPr>
-        <w:t>10</w:t>
-      </w:r>
-      <w:r>
-        <w:rPr>
-          <w:sz w:val="16"/>
-        </w:rPr>
-        <w:t>, Month 1–2, 2010</w:t>
-      </w:r>
-      <w:r>
-        <w:rPr>
-          <w:sz w:val="16"/>
-        </w:rPr>
-        <w:t>, City, State, Country.</w:t>
-      </w:r>
-    </w:p>
-    <w:p>
-      <w:pPr>
-        <w:framePr w:w="4680" w:h="1977" w:hRule="exact" w:hSpace="187" w:wrap="around" w:vAnchor="page" w:hAnchor="page" w:x="1155" w:y="12605" w:anchorLock="1"/>
-        <w:spacing w:after="0"/>
-        <w:rPr>
-          <w:sz w:val="16"/>
-        </w:rPr>
-      </w:pPr>
-      <w:r>
-        <w:rPr>
-          <w:sz w:val="16"/>
-        </w:rPr>
-        <w:t>Copyright 2</w:t>
-      </w:r>
-      <w:r>
-        <w:rPr>
-          <w:sz w:val="16"/>
-        </w:rPr>
-        <w:t>010</w:t>
-      </w:r>
-      <w:r>
-        <w:rPr>
-          <w:sz w:val="16"/>
-        </w:rPr>
-        <w:t xml:space="preserve"> ACM 1-58113-000-0/00/0010</w:t>
-      </w:r>
-      <w:r>
-        <w:rPr>
-          <w:sz w:val="16"/>
-        </w:rPr>
-        <w:t xml:space="preserve"> </w:t>
-      </w:r>
-      <w:r>
-        <w:rPr>
-          <w:sz w:val="16"/>
-        </w:rPr>
-        <w:t>…$15</w:t>
-      </w:r>
-      <w:r>
-        <w:rPr>
-          <w:sz w:val="16"/>
-        </w:rPr>
-        <w:t>.00.</w:t>
-      </w:r>
-    </w:p>
-    <w:p>
-      <w:pPr>
-        <w:framePr w:w="4680" w:h="1977" w:hRule="exact" w:hSpace="187" w:wrap="around" w:vAnchor="page" w:hAnchor="page" w:x="1155" w:y="12605" w:anchorLock="1"/>
-        <w:rPr>
-          <w:iCs/>
-        </w:rPr>
-      </w:pPr>
-    </w:p>
-    <w:p>
-      <w:pPr>
-        <w:pStyle w:val="BodyTextIndent"/>
-        <w:spacing w:after="120"/>
-        <w:ind w:firstLine="0"/>
-      </w:pPr>
-      <w:r>
-        <w:t>Please use a 9-point Times Roman font, or other Roman font with serifs, as close as possible in appearance to Times Roman in which these guidelines have been set. The goal is to have a 9-point text, as you see here. Please use sans-serif or non-proportional fonts only for special purposes, such as distinguishing source code text. If Times Roman is not available, try the font named Computer Modern Roman. On a Macintosh, use the font named Times.  Right margins should be justified, not ragged.</w:t>
-      </w:r>
-    </w:p>
-    <w:p>
-      <w:pPr>
-        <w:pStyle w:val="Heading2"/>
-        <w:spacing w:before="120"/>
-      </w:pPr>
-      <w:r>
-        <w:t>Title and Authors</w:t>
-      </w:r>
-    </w:p>
-    <w:p>
-      <w:pPr>
-        <w:spacing w:after="120"/>
-      </w:pPr>
-      <w:r>
-        <w:t>The title (Helvetica 18-point bold), authors' names (Helvetica 12-point) and affiliations (Helvetica 10-point) run across the full width of the page – one column wide. We also recommend phone number (Helvetica 10-point) and e-mail address (Helvetica 12-point). See the top of this page for three addresses. If only one address is needed, center all address text. For two addresses, use two centered tabs, and so on. For more than three authors, you may have to improvise.</w:t>
-      </w:r>
-      <w:r>
-        <w:rPr>
-          <w:rStyle w:val="FootnoteReference"/>
-        </w:rPr>
-        <w:footnoteReference w:id="1"/>
-      </w:r>
-    </w:p>
-    <w:p>
-      <w:pPr>
-        <w:pStyle w:val="Heading2"/>
-        <w:spacing w:before="120"/>
-      </w:pPr>
-      <w:r>
-        <w:t>First Page Copyright Notice</w:t>
-      </w:r>
-    </w:p>
-    <w:p>
-      <w:pPr>
-        <w:pStyle w:val="BodyTextIndent"/>
-        <w:spacing w:after="120"/>
-        <w:ind w:firstLine="0"/>
-      </w:pPr>
-      <w:r>
-        <w:t>Please leave 3.81 cm (1.5") of blank text box at the bottom of the left column of the first page for the copyright notice.</w:t>
-      </w:r>
-    </w:p>
-    <w:p>
-      <w:pPr>
-        <w:pStyle w:val="Heading2"/>
-        <w:spacing w:before="120"/>
-      </w:pPr>
-      <w:r>
-        <w:t>Subsequent Pages</w:t>
-      </w:r>
-    </w:p>
-    <w:p>
-      <w:pPr>
-        <w:pStyle w:val="BodyTextIndent"/>
-        <w:spacing w:after="120"/>
-        <w:ind w:firstLine="0"/>
-      </w:pPr>
-      <w:r>
-        <w:t>For pages other than the first page, start at the top of the page, and continue in double-column format.  The two columns on the last page should be as close to equal length as possible.</w:t>
-      </w:r>
-    </w:p>
-    <w:p>
-      <w:pPr>
-        <w:pStyle w:val="BodyTextIndent"/>
-        <w:ind w:firstLine="0"/>
-      </w:pPr>
-    </w:p>
-    <w:p>
-      <w:pPr>
-        <w:pStyle w:val="Caption"/>
-        <w:keepNext/>
-      </w:pPr>
-      <w:r>
-        <w:t xml:space="preserve">Table </w:t>
-      </w:r>
-      <w:r>
-        <w:fldChar w:fldCharType="begin"/>
-      </w:r>
-      <w:r>
-        <w:instrText xml:space="preserve"> SEQ Table \* ARABIC </w:instrText>
-      </w:r>
-      <w:r>
-        <w:fldChar w:fldCharType="separate"/>
-      </w:r>
-      <w:r>
-        <w:rPr>
-          <w:noProof/>
-        </w:rPr>
-        <w:t>1</w:t>
-      </w:r>
-      <w:r>
-        <w:fldChar w:fldCharType="end"/>
-      </w:r>
-      <w:r>
-        <w:t>. Table captions should be placed above the table</w:t>
-      </w:r>
-    </w:p>
-    <w:tbl>
-      <w:tblPr>
-        <w:tblW w:w="0" w:type="auto"/>
-        <w:tblBorders>
-          <w:top w:val="single" w:sz="2" w:space="0" w:color="000000"/>
-          <w:left w:val="single" w:sz="2" w:space="0" w:color="000000"/>
-          <w:bottom w:val="single" w:sz="2" w:space="0" w:color="000000"/>
-          <w:right w:val="single" w:sz="2" w:space="0" w:color="000000"/>
-          <w:insideH w:val="single" w:sz="2" w:space="0" w:color="000000"/>
-          <w:insideV w:val="single" w:sz="2" w:space="0" w:color="000000"/>
-        </w:tblBorders>
-        <w:tblLayout w:type="fixed"/>
-        <w:tblLook w:val="0163" w:firstRow="1" w:lastRow="1" w:firstColumn="0" w:lastColumn="1" w:noHBand="0" w:noVBand="0"/>
-      </w:tblPr>
-      <w:tblGrid>
-        <w:gridCol w:w="1211"/>
-        <w:gridCol w:w="962"/>
-        <w:gridCol w:w="1406"/>
-        <w:gridCol w:w="1216"/>
-      </w:tblGrid>
-      <w:tr>
-        <w:tblPrEx>
-          <w:tblCellMar>
-            <w:top w:w="0" w:type="dxa"/>
-            <w:bottom w:w="0" w:type="dxa"/>
-          </w:tblCellMar>
-        </w:tblPrEx>
-        <w:trPr>
-          <w:trHeight w:val="310"/>
-        </w:trPr>
-        <w:tc>
-          <w:tcPr>
-            <w:tcW w:w="1211" w:type="dxa"/>
-            <w:vAlign w:val="center"/>
-          </w:tcPr>
-          <w:p>
-            <w:pPr>
-              <w:pStyle w:val="BodyTextIndent"/>
-              <w:ind w:firstLine="0"/>
-              <w:jc w:val="center"/>
-              <w:rPr>
-                <w:b/>
-                <w:bCs/>
-              </w:rPr>
-            </w:pPr>
-            <w:r>
-              <w:rPr>
-                <w:b/>
-                <w:bCs/>
-              </w:rPr>
-              <w:t>Graphics</w:t>
-            </w:r>
-          </w:p>
-        </w:tc>
-        <w:tc>
-          <w:tcPr>
-            <w:tcW w:w="962" w:type="dxa"/>
-            <w:vAlign w:val="center"/>
-          </w:tcPr>
-          <w:p>
-            <w:pPr>
-              <w:pStyle w:val="BodyTextIndent"/>
-              <w:ind w:firstLine="0"/>
-              <w:jc w:val="center"/>
-              <w:rPr>
-                <w:b/>
-                <w:bCs/>
-              </w:rPr>
-            </w:pPr>
-            <w:r>
-              <w:rPr>
-                <w:b/>
-                <w:bCs/>
-              </w:rPr>
-              <w:t>Top</w:t>
-            </w:r>
-          </w:p>
-        </w:tc>
-        <w:tc>
-          <w:tcPr>
-            <w:tcW w:w="1406" w:type="dxa"/>
-            <w:vAlign w:val="center"/>
-          </w:tcPr>
-          <w:p>
-            <w:pPr>
-              <w:pStyle w:val="BodyTextIndent"/>
-              <w:ind w:firstLine="0"/>
-              <w:jc w:val="center"/>
-              <w:rPr>
-                <w:b/>
-                <w:bCs/>
-              </w:rPr>
-            </w:pPr>
-            <w:r>
-              <w:rPr>
-                <w:b/>
-                <w:bCs/>
-              </w:rPr>
-              <w:t>In-between</w:t>
-            </w:r>
-          </w:p>
-        </w:tc>
-        <w:tc>
-          <w:tcPr>
-            <w:tcW w:w="1216" w:type="dxa"/>
-            <w:vAlign w:val="center"/>
-          </w:tcPr>
-          <w:p>
-            <w:pPr>
-              <w:pStyle w:val="BodyTextIndent"/>
-              <w:ind w:firstLine="0"/>
-              <w:jc w:val="center"/>
-              <w:rPr>
-                <w:b/>
-                <w:bCs/>
-              </w:rPr>
-            </w:pPr>
-            <w:r>
-              <w:rPr>
-                <w:b/>
-                <w:bCs/>
-              </w:rPr>
-              <w:t>Bottom</w:t>
-            </w:r>
-          </w:p>
-        </w:tc>
-      </w:tr>
-      <w:tr>
-        <w:tblPrEx>
-          <w:tblCellMar>
-            <w:top w:w="0" w:type="dxa"/>
-            <w:bottom w:w="0" w:type="dxa"/>
-          </w:tblCellMar>
-        </w:tblPrEx>
-        <w:trPr>
-          <w:trHeight w:val="310"/>
-        </w:trPr>
-        <w:tc>
-          <w:tcPr>
-            <w:tcW w:w="1211" w:type="dxa"/>
-            <w:vAlign w:val="center"/>
-          </w:tcPr>
-          <w:p>
-            <w:pPr>
-              <w:pStyle w:val="BodyTextIndent"/>
-              <w:ind w:firstLine="0"/>
-              <w:jc w:val="center"/>
-            </w:pPr>
-            <w:r>
-              <w:t>Tables</w:t>
-            </w:r>
-          </w:p>
-        </w:tc>
-        <w:tc>
-          <w:tcPr>
-            <w:tcW w:w="962" w:type="dxa"/>
-            <w:vAlign w:val="center"/>
-          </w:tcPr>
-          <w:p>
-            <w:pPr>
-              <w:pStyle w:val="BodyTextIndent"/>
-              <w:ind w:firstLine="0"/>
-              <w:jc w:val="center"/>
-            </w:pPr>
-            <w:r>
-              <w:t>End</w:t>
-            </w:r>
-          </w:p>
-        </w:tc>
-        <w:tc>
-          <w:tcPr>
-            <w:tcW w:w="1406" w:type="dxa"/>
-            <w:vAlign w:val="center"/>
-          </w:tcPr>
-          <w:p>
-            <w:pPr>
-              <w:pStyle w:val="BodyTextIndent"/>
-              <w:ind w:firstLine="0"/>
-              <w:jc w:val="center"/>
-            </w:pPr>
-            <w:r>
-              <w:t>Last</w:t>
-            </w:r>
-          </w:p>
-        </w:tc>
-        <w:tc>
-          <w:tcPr>
-            <w:tcW w:w="1216" w:type="dxa"/>
-            <w:vAlign w:val="center"/>
-          </w:tcPr>
-          <w:p>
-            <w:pPr>
-              <w:pStyle w:val="BodyTextIndent"/>
-              <w:ind w:firstLine="0"/>
-              <w:jc w:val="center"/>
-            </w:pPr>
-            <w:r>
-              <w:t>First</w:t>
-            </w:r>
-          </w:p>
-        </w:tc>
-      </w:tr>
-      <w:tr>
-        <w:tblPrEx>
-          <w:tblCellMar>
-            <w:top w:w="0" w:type="dxa"/>
-            <w:bottom w:w="0" w:type="dxa"/>
-          </w:tblCellMar>
-        </w:tblPrEx>
-        <w:trPr>
-          <w:trHeight w:val="341"/>
-        </w:trPr>
-        <w:tc>
-          <w:tcPr>
-            <w:tcW w:w="1211" w:type="dxa"/>
-            <w:vAlign w:val="center"/>
-          </w:tcPr>
-          <w:p>
-            <w:pPr>
-              <w:pStyle w:val="BodyTextIndent"/>
-              <w:ind w:firstLine="0"/>
-              <w:jc w:val="center"/>
-            </w:pPr>
-            <w:r>
-              <w:t>Figures</w:t>
-            </w:r>
-          </w:p>
-        </w:tc>
-        <w:tc>
-          <w:tcPr>
-            <w:tcW w:w="962" w:type="dxa"/>
-            <w:vAlign w:val="center"/>
-          </w:tcPr>
-          <w:p>
-            <w:pPr>
-              <w:pStyle w:val="BodyTextIndent"/>
-              <w:ind w:firstLine="0"/>
-              <w:jc w:val="center"/>
-            </w:pPr>
-            <w:r>
-              <w:t>Good</w:t>
-            </w:r>
-          </w:p>
-        </w:tc>
-        <w:tc>
-          <w:tcPr>
-            <w:tcW w:w="1406" w:type="dxa"/>
-            <w:vAlign w:val="center"/>
-          </w:tcPr>
-          <w:p>
-            <w:pPr>
-              <w:pStyle w:val="BodyTextIndent"/>
-              <w:ind w:firstLine="0"/>
-              <w:jc w:val="center"/>
-            </w:pPr>
-            <w:r>
-              <w:t>Similar</w:t>
-            </w:r>
-          </w:p>
-        </w:tc>
-        <w:tc>
-          <w:tcPr>
-            <w:tcW w:w="1216" w:type="dxa"/>
-            <w:vAlign w:val="center"/>
-          </w:tcPr>
-          <w:p>
-            <w:pPr>
-              <w:pStyle w:val="BodyTextIndent"/>
-              <w:ind w:firstLine="0"/>
-              <w:jc w:val="center"/>
-            </w:pPr>
-            <w:r>
-              <w:t>Very well</w:t>
-            </w:r>
-          </w:p>
-        </w:tc>
-      </w:tr>
-    </w:tbl>
-    <w:p>
-      <w:pPr>
-        <w:pStyle w:val="BodyTextIndent"/>
-        <w:ind w:firstLine="0"/>
-      </w:pPr>
-    </w:p>
-    <w:p>
-      <w:pPr>
-        <w:pStyle w:val="Heading2"/>
-        <w:spacing w:before="120"/>
-      </w:pPr>
-      <w:r>
-        <w:t>References and Citations</w:t>
-      </w:r>
-    </w:p>
-    <w:p>
-      <w:pPr>
-        <w:spacing w:after="120"/>
-      </w:pPr>
-      <w:r>
-        <w:t>Footnotes should be Times New Roman 9-point, and justified to the full width of the column.</w:t>
-      </w:r>
-    </w:p>
-    <w:p>
-      <w:pPr>
-        <w:spacing w:after="120"/>
-      </w:pPr>
-      <w:r>
-        <w:lastRenderedPageBreak/>
-        <w:t xml:space="preserve">Use the </w:t>
-      </w:r>
-      <w:r>
-        <w:t xml:space="preserve">“ACM Reference format” </w:t>
-      </w:r>
-      <w:r>
-        <w:t>for references – that is, a numbered list at the end of the article, ordered alphabetically</w:t>
-      </w:r>
-      <w:r>
-        <w:t xml:space="preserve"> and formatted accordingly</w:t>
-      </w:r>
-      <w:r>
-        <w:t xml:space="preserve">. </w:t>
-      </w:r>
-      <w:r>
-        <w:t>See</w:t>
-      </w:r>
-      <w:r>
-        <w:t xml:space="preserve"> examples </w:t>
-      </w:r>
-      <w:r>
-        <w:t xml:space="preserve">of some typical reference types, in the new “ACM Reference format”, </w:t>
-      </w:r>
-      <w:r>
-        <w:t xml:space="preserve">at the end of this document. Within this template, use the style named </w:t>
-      </w:r>
-      <w:r>
-        <w:rPr>
-          <w:i/>
-        </w:rPr>
-        <w:t>references</w:t>
-      </w:r>
-      <w:r>
-        <w:t xml:space="preserve"> for the text</w:t>
-      </w:r>
-      <w:r>
-        <w:t>.</w:t>
-      </w:r>
-      <w:r>
-        <w:t xml:space="preserve"> Acceptable abbreviations, for journal names, can be found here: </w:t>
-      </w:r>
-      <w:hyperlink r:id="rId10" w:history="1">
-        <w:r>
-          <w:rPr>
-            <w:rStyle w:val="Hyperlink"/>
-          </w:rPr>
-          <w:t>http://library.caltech.edu/reference/abbreviations/</w:t>
-        </w:r>
-      </w:hyperlink>
-      <w:r>
-        <w:t>. Word may try to automatically ‘underline’ hotlinks in your references, the correct style is NO underlining.</w:t>
-      </w:r>
-    </w:p>
-    <w:p>
-      <w:pPr>
-        <w:spacing w:after="120"/>
-      </w:pPr>
-      <w:r>
-        <w:t>The references are also in 9 pt., but that section (see Section 7) is ragged right. References should be published materials accessible to the public. Internal technical reports may be cited only if they are easily accessible (i.e. you can give the address to obtain the report within your citation) and may be obtained by any reader. Proprietary information may not be cited. Private communications should be acknowledged, not referenced  (e.g., “[Robertson, personal communication]”).</w:t>
-      </w:r>
-    </w:p>
-    <w:p>
-      <w:pPr>
-        <w:pStyle w:val="Heading2"/>
-        <w:spacing w:before="120"/>
-      </w:pPr>
-      <w:r>
-        <w:t>Page Numbering, Headers and Footers</w:t>
-      </w:r>
-    </w:p>
-    <w:p>
-      <w:pPr>
-        <w:pStyle w:val="BodyTextIndent"/>
-        <w:spacing w:after="120"/>
-        <w:ind w:firstLine="0"/>
-      </w:pPr>
-      <w:r>
-        <w:t>Do not include headers, footers or page numbers in your submission. These will be added when the publications are assembled.</w:t>
-      </w:r>
-    </w:p>
-    <w:p>
-      <w:pPr>
-        <w:pStyle w:val="Heading1"/>
-        <w:spacing w:before="120"/>
-      </w:pPr>
-      <w:r>
-        <w:t>FIGURES/CAPTIONS</w:t>
-      </w:r>
-    </w:p>
-    <w:p>
-      <w:pPr>
-        <w:spacing w:after="120"/>
-      </w:pPr>
-      <w:r>
-        <w:t>Place Tables/Figures/Images in text as close to the reference as possible (see Figure 1).  It may extend across both columns to a maximum width of 17.78 cm (7”).</w:t>
-      </w:r>
-    </w:p>
-    <w:p>
-      <w:pPr>
-        <w:spacing w:after="120"/>
-      </w:pPr>
-      <w:r>
-        <w:t>Captions should be Times New Roman 9-point bold.  They should be numbered (e.g., “Table 1” or “Figure 2”), please note that the word for Table and Figure are spelled out. Figure’s captions should be centered beneath the image or picture, and Table captions should be centered above the table body.</w:t>
-      </w:r>
-    </w:p>
-    <w:p>
-      <w:pPr>
-        <w:pStyle w:val="Heading1"/>
-        <w:spacing w:before="120"/>
-      </w:pPr>
-      <w:r>
-        <w:t>SECTIONS</w:t>
-      </w:r>
-    </w:p>
-    <w:p>
-      <w:pPr>
-        <w:pStyle w:val="BodyTextIndent"/>
-        <w:spacing w:after="120"/>
-        <w:ind w:firstLine="0"/>
-      </w:pPr>
-      <w:r>
-        <w:rPr>
-          <w:noProof/>
-          <w:sz w:val="20"/>
-        </w:rPr>
-        <mc:AlternateContent>
-          <mc:Choice Requires="wpg">
-            <w:drawing>
-              <wp:anchor distT="0" distB="0" distL="114300" distR="114300" simplePos="0" relativeHeight="251657728" behindDoc="0" locked="0" layoutInCell="1" allowOverlap="1">
-                <wp:simplePos x="0" y="0"/>
-                <wp:positionH relativeFrom="column">
-                  <wp:posOffset>3366135</wp:posOffset>
-                </wp:positionH>
-                <wp:positionV relativeFrom="paragraph">
-                  <wp:posOffset>-5213985</wp:posOffset>
-                </wp:positionV>
-                <wp:extent cx="3086100" cy="1828800"/>
-                <wp:effectExtent l="0" t="0" r="0" b="0"/>
-                <wp:wrapSquare wrapText="bothSides"/>
-                <wp:docPr id="1" name="Group 6"/>
-                <wp:cNvGraphicFramePr>
-                  <a:graphicFrameLocks xmlns:a="http://schemas.openxmlformats.org/drawingml/2006/main"/>
-                </wp:cNvGraphicFramePr>
-                <a:graphic xmlns:a="http://schemas.openxmlformats.org/drawingml/2006/main">
-                  <a:graphicData uri="http://schemas.microsoft.com/office/word/2010/wordprocessingGroup">
-                    <wpg:wgp>
-                      <wpg:cNvGrpSpPr>
-                        <a:grpSpLocks/>
-                      </wpg:cNvGrpSpPr>
-                      <wpg:grpSpPr bwMode="auto">
-                        <a:xfrm>
-                          <a:off x="0" y="0"/>
-                          <a:ext cx="3086100" cy="1828800"/>
-                          <a:chOff x="6381" y="1444"/>
-                          <a:chExt cx="4860" cy="2880"/>
-                        </a:xfrm>
-                      </wpg:grpSpPr>
-                      <pic:pic xmlns:pic="http://schemas.openxmlformats.org/drawingml/2006/picture">
-                        <pic:nvPicPr>
-                          <pic:cNvPr id="2" name="Picture 3" descr="VRH-after"/>
-                          <pic:cNvPicPr preferRelativeResize="0">
-                            <a:picLocks noChangeAspect="1" noChangeArrowheads="1"/>
-                          </pic:cNvPicPr>
-                        </pic:nvPicPr>
-                        <pic:blipFill>
-                          <a:blip r:embed="rId11">
-                            <a:extLst>
-                              <a:ext uri="{28A0092B-C50C-407E-A947-70E740481C1C}">
-                                <a14:useLocalDpi xmlns:a14="http://schemas.microsoft.com/office/drawing/2010/main" val="0"/>
-                              </a:ext>
-                            </a:extLst>
-                          </a:blip>
-                          <a:srcRect/>
-                          <a:stretch>
-                            <a:fillRect/>
-                          </a:stretch>
-                        </pic:blipFill>
-                        <pic:spPr bwMode="auto">
-                          <a:xfrm>
-                            <a:off x="6381" y="1444"/>
-                            <a:ext cx="4860" cy="2416"/>
-                          </a:xfrm>
-                          <a:prstGeom prst="rect">
-                            <a:avLst/>
-                          </a:prstGeom>
-                          <a:noFill/>
-                          <a:ln>
-                            <a:noFill/>
-                          </a:ln>
-                          <a:extLst>
-                            <a:ext uri="{909E8E84-426E-40dd-AFC4-6F175D3DCCD1}">
-                              <a14:hiddenFill xmlns:a14="http://schemas.microsoft.com/office/drawing/2010/main">
-                                <a:solidFill>
-                                  <a:srgbClr val="FFFFFF"/>
-                                </a:solidFill>
-                              </a14:hiddenFill>
-                            </a:ext>
-                            <a:ext uri="{91240B29-F687-4f45-9708-019B960494DF}">
-                              <a14:hiddenLine xmlns:a14="http://schemas.microsoft.com/office/drawing/2010/main" w="9525">
-                                <a:solidFill>
-                                  <a:srgbClr val="000000"/>
-                                </a:solidFill>
-                                <a:miter lim="800000"/>
-                                <a:headEnd/>
-                                <a:tailEnd/>
-                              </a14:hiddenLine>
-                            </a:ext>
-                          </a:extLst>
-                        </pic:spPr>
-                      </pic:pic>
-                      <wps:wsp>
-                        <wps:cNvPr id="3" name="Text Box 4"/>
-                        <wps:cNvSpPr txBox="1">
-                          <a:spLocks noChangeArrowheads="1"/>
-                        </wps:cNvSpPr>
-                        <wps:spPr bwMode="auto">
-                          <a:xfrm>
-                            <a:off x="6561" y="3792"/>
-                            <a:ext cx="4598" cy="532"/>
-                          </a:xfrm>
-                          <a:prstGeom prst="rect">
-                            <a:avLst/>
-                          </a:prstGeom>
-                          <a:solidFill>
-                            <a:srgbClr val="FFFFFF"/>
-                          </a:solidFill>
-                          <a:ln>
-                            <a:noFill/>
-                          </a:ln>
-                          <a:effectLst/>
-                          <a:extLst>
-                            <a:ext uri="{91240B29-F687-4f45-9708-019B960494DF}">
-                              <a14:hiddenLine xmlns:a14="http://schemas.microsoft.com/office/drawing/2010/main" w="9525">
-                                <a:solidFill>
-                                  <a:srgbClr val="000000"/>
-                                </a:solidFill>
-                                <a:miter lim="800000"/>
-                                <a:headEnd/>
-                                <a:tailEnd/>
-                              </a14:hiddenLine>
-                            </a:ext>
-                            <a:ext uri="{AF507438-7753-43e0-B8FC-AC1667EBCBE1}">
-                              <a14:hiddenEffects xmlns:a14="http://schemas.microsoft.com/office/drawing/2010/main">
-                                <a:effectLst>
-                                  <a:outerShdw blurRad="63500" dist="38099" dir="2700000" algn="ctr" rotWithShape="0">
-                                    <a:srgbClr val="000000">
-                                      <a:alpha val="74998"/>
-                                    </a:srgbClr>
-                                  </a:outerShdw>
-                                </a:effectLst>
-                              </a14:hiddenEffects>
-                            </a:ext>
-                          </a:extLst>
-                        </wps:spPr>
-                        <wps:txbx>
-                          <w:txbxContent>
-                            <w:p>
-                              <w:pPr>
-                                <w:pStyle w:val="Caption"/>
-                              </w:pPr>
-                              <w:r>
-                                <w:t>Figure 1. Insert caption to place caption below figure.</w:t>
-                              </w:r>
-                            </w:p>
-                            <w:p>
-                              <w:pPr>
-                                <w:pStyle w:val="Caption"/>
-                              </w:pPr>
-                            </w:p>
-                            <w:p>
-                              <w:pPr>
-                                <w:pStyle w:val="Caption"/>
-                              </w:pPr>
-                              <w:r>
-                                <w:t>.</w:t>
-                              </w:r>
-                            </w:p>
-                            <w:p>
-                              <w:pPr>
-                                <w:rPr>
-                                  <w:lang w:val="en-AU"/>
-                                </w:rPr>
-                              </w:pPr>
-                            </w:p>
-                            <w:p>
-                              <w:pPr>
-                                <w:rPr>
-                                  <w:lang w:val="en-AU"/>
-                                </w:rPr>
-                              </w:pPr>
-                            </w:p>
-                          </w:txbxContent>
-                        </wps:txbx>
-                        <wps:bodyPr rot="0" vert="horz" wrap="square" lIns="91440" tIns="45720" rIns="91440" bIns="45720" anchor="t" anchorCtr="0" upright="1">
-                          <a:noAutofit/>
-                        </wps:bodyPr>
-                      </wps:wsp>
-                    </wpg:wgp>
-                  </a:graphicData>
-                </a:graphic>
-                <wp14:sizeRelH relativeFrom="page">
-                  <wp14:pctWidth>0</wp14:pctWidth>
-                </wp14:sizeRelH>
-                <wp14:sizeRelV relativeFrom="page">
-                  <wp14:pctHeight>0</wp14:pctHeight>
-                </wp14:sizeRelV>
-              </wp:anchor>
-            </w:drawing>
-          </mc:Choice>
-          <mc:Fallback>
-            <w:pict>
-              <v:group id="Group 6" o:spid="_x0000_s1026" style="position:absolute;left:0;text-align:left;margin-left:265.05pt;margin-top:-410.5pt;width:243pt;height:2in;z-index:251657728" coordorigin="6381,1444" coordsize="4860,2880" o:gfxdata="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">
-                <v:shapetype id="_x0000_t75" coordsize="21600,21600" o:spt="75" o:preferrelative="t" path="m@4@5l@4@11@9@11@9@5xe" filled="f" stroked="f">
-                  <v:stroke joinstyle="miter"/>
-                  <v:formulas>
-                    <v:f eqn="if lineDrawn pixelLineWidth 0"/>
-                    <v:f eqn="sum @0 1 0"/>
-                    <v:f eqn="sum 0 0 @1"/>
-                    <v:f eqn="prod @2 1 2"/>
-                    <v:f eqn="prod @3 21600 pixelWidth"/>
-                    <v:f eqn="prod @3 21600 pixelHeight"/>
-                    <v:f eqn="sum @0 0 1"/>
-                    <v:f eqn="prod @6 1 2"/>
-                    <v:f eqn="prod @7 21600 pixelWidth"/>
-                    <v:f eqn="sum @8 21600 0"/>
-                    <v:f eqn="prod @7 21600 pixelHeight"/>
-                    <v:f eqn="sum @10 21600 0"/>
-                  </v:formulas>
-                  <v:path o:extrusionok="f" gradientshapeok="t" o:connecttype="rect"/>
-                  <o:lock v:ext="edit" aspectratio="t"/>
-                </v:shapetype>
-                <v:shape id="Picture 3" o:spid="_x0000_s1027" type="#_x0000_t75" alt="VRH-after" style="position:absolute;left:6381;top:1444;width:4860;height:2416;visibility:visible;mso-wrap-style:square" o:preferrelative="f" o:gfxdata="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">
-                  <v:imagedata r:id="rId12" o:title="VRH-after"/>
-                </v:shape>
-                <v:shapetype id="_x0000_t202" coordsize="21600,21600" o:spt="202" path="m0,0l0,21600,21600,21600,21600,0xe">
-                  <v:stroke joinstyle="miter"/>
-                  <v:path gradientshapeok="t" o:connecttype="rect"/>
-                </v:shapetype>
-                <v:shape id="Text Box 4" o:spid="_x0000_s1028" type="#_x0000_t202" style="position:absolute;left:6561;top:3792;width:4598;height:532;visibility:visible;mso-wrap-style:square;v-text-anchor:top" o:gfxdata="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" stroked="f">
-                  <v:shadow opacity="49150f"/>
-                  <v:textbox>
-                    <w:txbxContent>
-                      <w:p>
-                        <w:pPr>
-                          <w:pStyle w:val="Caption"/>
-                        </w:pPr>
-                        <w:r>
-                          <w:t>Figure 1. Insert caption to place caption below figure.</w:t>
-                        </w:r>
-                      </w:p>
-                      <w:p>
-                        <w:pPr>
-                          <w:pStyle w:val="Caption"/>
-                        </w:pPr>
-                      </w:p>
-                      <w:p>
-                        <w:pPr>
-                          <w:pStyle w:val="Caption"/>
-                        </w:pPr>
-                        <w:r>
-                          <w:t>.</w:t>
-                        </w:r>
-                      </w:p>
-                      <w:p>
-                        <w:pPr>
-                          <w:rPr>
-                            <w:lang w:val="en-AU"/>
-                          </w:rPr>
-                        </w:pPr>
-                      </w:p>
-                      <w:p>
-                        <w:pPr>
-                          <w:rPr>
-                            <w:lang w:val="en-AU"/>
-                          </w:rPr>
-                        </w:pPr>
-                      </w:p>
-                    </w:txbxContent>
-                  </v:textbox>
-                </v:shape>
-                <w10:wrap type="square"/>
-              </v:group>
-            </w:pict>
-          </mc:Fallback>
-        </mc:AlternateContent>
-      </w:r>
-      <w:r>
-        <w:t>The heading of a section should be in Times New Roman 12-point bold in all-capitals flush left with an additional 6-points of white space above the section head.  Sections and subsequent sub- sections should be numbered and flush left. For a section head and a subsection head together (such as Section 3 and subsection 3.1), use no additional space above the subsection head.</w:t>
-      </w:r>
-    </w:p>
-    <w:p>
-      <w:pPr>
-        <w:pStyle w:val="Heading2"/>
-        <w:spacing w:before="120"/>
-      </w:pPr>
-      <w:r>
-        <w:t>Subsections</w:t>
-      </w:r>
-    </w:p>
-    <w:p>
-      <w:pPr>
-        <w:spacing w:after="120"/>
-      </w:pPr>
-      <w:r>
-        <w:t xml:space="preserve">The heading of subsections should be in Times New Roman 12-point bold with only the initial letters capitalized. (Note: For subsections and subsubsections, a word like </w:t>
-      </w:r>
-      <w:r>
-        <w:rPr>
-          <w:i/>
-        </w:rPr>
-        <w:t>the</w:t>
-      </w:r>
-      <w:r>
-        <w:t xml:space="preserve"> or </w:t>
-      </w:r>
-      <w:r>
-        <w:rPr>
-          <w:i/>
-        </w:rPr>
-        <w:t>a</w:t>
-      </w:r>
-      <w:r>
-        <w:t xml:space="preserve"> is not capitalized unless it is the first word of the header.)</w:t>
-      </w:r>
-    </w:p>
-    <w:p>
-      <w:pPr>
-        <w:pStyle w:val="Heading3"/>
-        <w:spacing w:before="120"/>
-      </w:pPr>
-      <w:r>
-        <w:t>Subsubsections</w:t>
-      </w:r>
-    </w:p>
-    <w:p>
-      <w:pPr>
-        <w:pStyle w:val="BodyTextIndent"/>
-        <w:spacing w:after="120"/>
-        <w:ind w:firstLine="0"/>
-      </w:pPr>
-      <w:r>
-        <w:t>The heading for subsubsections should be in Times New Roman 11-point italic with initial letters capitalized and 6-points of white space above the subsubsection head.</w:t>
-      </w:r>
-    </w:p>
-    <w:p>
-      <w:pPr>
-        <w:pStyle w:val="Heading4"/>
-        <w:spacing w:before="120"/>
-      </w:pPr>
-      <w:r>
-        <w:t>Subsubsections</w:t>
-      </w:r>
-    </w:p>
-    <w:p>
-      <w:pPr>
-        <w:pStyle w:val="BodyTextIndent"/>
-        <w:spacing w:after="120"/>
-        <w:ind w:firstLine="0"/>
-      </w:pPr>
-      <w:r>
-        <w:t>The heading for subsubsections should be in Times New Roman 11-point italic with initial letters capitalized.</w:t>
-      </w:r>
-    </w:p>
-    <w:p>
-      <w:pPr>
-        <w:pStyle w:val="Heading4"/>
-        <w:spacing w:before="120"/>
-      </w:pPr>
-      <w:r>
-        <w:t>Subsubsections</w:t>
-      </w:r>
-    </w:p>
-    <w:p>
-      <w:pPr>
-        <w:pStyle w:val="BodyTextIndent"/>
-        <w:spacing w:after="120"/>
-        <w:ind w:firstLine="0"/>
-      </w:pPr>
-      <w:r>
-        <w:t>The heading for subsubsections should be in Times New Roman 11-point italic with initial letters capitalized.</w:t>
-      </w:r>
-    </w:p>
-    <w:p>
-      <w:pPr>
-        <w:pStyle w:val="Heading1"/>
-        <w:spacing w:before="120"/>
-      </w:pPr>
-      <w:r>
-        <w:t>ACKNOWLEDGMENTS</w:t>
-      </w:r>
-    </w:p>
-    <w:p>
-      <w:pPr>
-        <w:pStyle w:val="BodyTextIndent"/>
-        <w:spacing w:after="120"/>
-        <w:ind w:firstLine="0"/>
-      </w:pPr>
-      <w:r>
-        <w:t>Our thanks to ACM SIGCHI for allowing us to modify templates they had developed.</w:t>
-      </w:r>
-    </w:p>
-    <w:p>
-      <w:pPr>
-        <w:pStyle w:val="Heading1"/>
-        <w:spacing w:before="120"/>
-      </w:pPr>
-      <w:r>
-        <w:t>REFERENCES</w:t>
-      </w:r>
-    </w:p>
-    <w:p>
-      <w:pPr>
-        <w:pStyle w:val="References"/>
-      </w:pPr>
-      <w:r>
-        <w:t xml:space="preserve">Bowman, M., Debray, S. K., and Peterson, L. L. 1993. Reasoning about naming systems. </w:t>
-      </w:r>
-      <w:r>
-        <w:rPr>
-          <w:i/>
-          <w:iCs/>
         </w:rPr>
         <w:t>ACM Trans. Program. Lang. Syst.</w:t>
       </w:r>
       <w:r>
         <w:t xml:space="preserve"> 15, 5 (Nov. 1993), 795-825. DOI= </w:t>
       </w:r>
-      <w:hyperlink r:id="rId13" w:history="1">
+      <w:hyperlink r:id="rId9" w:history="1">
         <w:r>
           <w:rPr>
             <w:rStyle w:val="Hyperlink"/>
@@ -1580,7 +631,15 @@
         <w:pStyle w:val="References"/>
       </w:pPr>
       <w:r>
-        <w:t>Ding, W. and Marchionini, G. 1997</w:t>
+        <w:t xml:space="preserve">Ding, W. and </w:t>
+      </w:r>
+      <w:proofErr w:type="spellStart"/>
+      <w:r>
+        <w:t>Marchionini</w:t>
+      </w:r>
+      <w:proofErr w:type="spellEnd"/>
+      <w:r>
+        <w:t>, G. 1997</w:t>
       </w:r>
       <w:r>
         <w:t>.</w:t>
@@ -1606,8 +665,13 @@
       <w:pPr>
         <w:pStyle w:val="References"/>
       </w:pPr>
-      <w:r>
-        <w:t xml:space="preserve">Fröhlich, B. and Plate, J. 2000. The cubic mouse: a new device for three-dimensional input. In </w:t>
+      <w:proofErr w:type="spellStart"/>
+      <w:r>
+        <w:t>Fröhlich</w:t>
+      </w:r>
+      <w:proofErr w:type="spellEnd"/>
+      <w:r>
+        <w:t xml:space="preserve">, B. and Plate, J. 2000. The cubic mouse: a new device for three-dimensional input. In </w:t>
       </w:r>
       <w:r>
         <w:rPr>
@@ -1619,7 +683,7 @@
       <w:r>
         <w:t xml:space="preserve"> (The Hague, The Netherlands, April 01 - 06, 2000). CHI '00. ACM, New York, NY, 526-531. DOI= </w:t>
       </w:r>
-      <w:hyperlink r:id="rId14" w:history="1">
+      <w:hyperlink r:id="rId10" w:history="1">
         <w:r>
           <w:rPr>
             <w:rStyle w:val="Hyperlink"/>
@@ -1636,8 +700,13 @@
       <w:pPr>
         <w:pStyle w:val="References"/>
       </w:pPr>
-      <w:r>
-        <w:t>Tavel, P. 2007</w:t>
+      <w:proofErr w:type="spellStart"/>
+      <w:r>
+        <w:t>Tavel</w:t>
+      </w:r>
+      <w:proofErr w:type="spellEnd"/>
+      <w:r>
+        <w:t>, P. 2007</w:t>
       </w:r>
       <w:r>
         <w:t>.</w:t>
@@ -1660,8 +729,13 @@
       <w:pPr>
         <w:pStyle w:val="References"/>
       </w:pPr>
-      <w:r>
-        <w:t>Sannella, M. J. 1994</w:t>
+      <w:proofErr w:type="spellStart"/>
+      <w:r>
+        <w:t>Sannella</w:t>
+      </w:r>
+      <w:proofErr w:type="spellEnd"/>
+      <w:r>
+        <w:t>, M. J. 1994</w:t>
       </w:r>
       <w:r>
         <w:t>.</w:t>
@@ -1677,7 +751,15 @@
         <w:t>Constraint Satisfaction and Debugging for Interactive User Interfaces</w:t>
       </w:r>
       <w:r>
-        <w:t xml:space="preserve">. Doctoral Thesis. UMI Order Number: UMI Order No. GAX95-09398., University of Washington. </w:t>
+        <w:t>. Doctoral Thesis. UMI Order Number: UMI Order No. GAX95-09398</w:t>
+      </w:r>
+      <w:proofErr w:type="gramStart"/>
+      <w:r>
+        <w:t>.,</w:t>
+      </w:r>
+      <w:proofErr w:type="gramEnd"/>
+      <w:r>
+        <w:t xml:space="preserve"> University of Washington. </w:t>
       </w:r>
     </w:p>
     <w:p>
@@ -1703,7 +785,23 @@
         <w:pStyle w:val="References"/>
       </w:pPr>
       <w:r>
-        <w:t xml:space="preserve">Brown, L. D., Hua, H., and Gao, C. 2003. A widget framework for augmented interaction in SCAPE. In </w:t>
+        <w:t xml:space="preserve">Brown, L. D., </w:t>
+      </w:r>
+      <w:proofErr w:type="spellStart"/>
+      <w:r>
+        <w:t>Hua</w:t>
+      </w:r>
+      <w:proofErr w:type="spellEnd"/>
+      <w:r>
+        <w:t xml:space="preserve">, H., and </w:t>
+      </w:r>
+      <w:proofErr w:type="spellStart"/>
+      <w:r>
+        <w:t>Gao</w:t>
+      </w:r>
+      <w:proofErr w:type="spellEnd"/>
+      <w:r>
+        <w:t xml:space="preserve">, C. 2003. A widget framework for augmented interaction in SCAPE. In </w:t>
       </w:r>
       <w:r>
         <w:rPr>
@@ -1729,7 +827,7 @@
       <w:r>
         <w:t xml:space="preserve"> (Vancouver, Canada, November 02 - 05, 2003). UIST '03. ACM, New York, NY, 1-10. DOI= </w:t>
       </w:r>
-      <w:hyperlink r:id="rId15" w:history="1">
+      <w:hyperlink r:id="rId11" w:history="1">
         <w:r>
           <w:rPr>
             <w:rStyle w:val="Hyperlink"/>
@@ -1757,12 +855,28 @@
           <w:i/>
           <w:iCs/>
         </w:rPr>
-        <w:t>J. Syst. Softw.</w:t>
+        <w:t xml:space="preserve">J. Syst. </w:t>
+      </w:r>
+      <w:proofErr w:type="spellStart"/>
+      <w:r>
+        <w:rPr>
+          <w:i/>
+          <w:iCs/>
+        </w:rPr>
+        <w:t>Softw</w:t>
+      </w:r>
+      <w:proofErr w:type="spellEnd"/>
+      <w:r>
+        <w:rPr>
+          <w:i/>
+          <w:iCs/>
+        </w:rPr>
+        <w:t>.</w:t>
       </w:r>
       <w:r>
         <w:t xml:space="preserve"> 79, 5 (May. 2006), 577-590. DOI= </w:t>
       </w:r>
-      <w:hyperlink r:id="rId16" w:history="1">
+      <w:hyperlink r:id="rId12" w:history="1">
         <w:r>
           <w:rPr>
             <w:rStyle w:val="Hyperlink"/>
@@ -1781,12 +895,19 @@
         <w:br/>
       </w:r>
       <w:r>
+        <w:lastRenderedPageBreak/>
         <w:br/>
       </w:r>
     </w:p>
     <w:p>
       <w:pPr>
         <w:pStyle w:val="References"/>
+        <w:sectPr>
+          <w:type w:val="continuous"/>
+          <w:pgSz w:w="12240" w:h="15840" w:code="1"/>
+          <w:pgMar w:top="1080" w:right="1080" w:bottom="1440" w:left="1080" w:header="720" w:footer="720" w:gutter="0"/>
+          <w:cols w:num="2" w:space="475"/>
+        </w:sectPr>
       </w:pPr>
       <w:r>
         <w:t xml:space="preserve">Spector, A. Z. 1989. Achieving application requirements. In </w:t>
@@ -1799,15 +920,20 @@
         <w:t>Distributed Systems</w:t>
       </w:r>
       <w:r>
-        <w:t>, S. Mullender</w:t>
-      </w:r>
+        <w:t xml:space="preserve">, S. </w:t>
+      </w:r>
+      <w:proofErr w:type="spellStart"/>
+      <w:r>
+        <w:t>Mullender</w:t>
+      </w:r>
+      <w:proofErr w:type="spellEnd"/>
       <w:r>
         <w:t>, Ed. ACM</w:t>
       </w:r>
       <w:r>
         <w:t xml:space="preserve"> Press Frontier Series. ACM, New York, NY, 19-33. DOI= </w:t>
       </w:r>
-      <w:hyperlink r:id="rId17" w:history="1">
+      <w:hyperlink r:id="rId13" w:history="1">
         <w:r>
           <w:rPr>
             <w:rStyle w:val="Hyperlink"/>
@@ -1822,51 +948,9 @@
     </w:p>
     <w:p>
       <w:pPr>
-        <w:pStyle w:val="References"/>
-        <w:numPr>
-          <w:ilvl w:val="0"/>
-          <w:numId w:val="0"/>
-        </w:numPr>
-      </w:pPr>
-    </w:p>
-    <w:p>
-      <w:pPr>
-        <w:pStyle w:val="References"/>
-        <w:numPr>
-          <w:ilvl w:val="0"/>
-          <w:numId w:val="0"/>
-        </w:numPr>
-        <w:ind w:left="360" w:hanging="360"/>
-      </w:pPr>
-    </w:p>
-    <w:p>
-      <w:pPr>
-        <w:pStyle w:val="References"/>
-        <w:numPr>
-          <w:ilvl w:val="0"/>
-          <w:numId w:val="0"/>
-        </w:numPr>
-        <w:ind w:left="360" w:hanging="360"/>
-        <w:sectPr>
-          <w:type w:val="continuous"/>
-          <w:pgSz w:w="12240" w:h="15840" w:code="1"/>
-          <w:pgMar w:top="1080" w:right="1080" w:bottom="1440" w:left="1080" w:header="720" w:footer="720" w:gutter="0"/>
-          <w:cols w:num="2" w:space="475"/>
-        </w:sectPr>
-      </w:pPr>
-    </w:p>
-    <w:p>
-      <w:pPr>
         <w:pStyle w:val="Paper-Title"/>
-      </w:pPr>
-    </w:p>
-    <w:p>
-      <w:pPr>
-        <w:pStyle w:val="Paper-Title"/>
-      </w:pPr>
-      <w:r>
-        <w:t>Columns on Last Page Should Be Made As Close As Possible to Equal Length</w:t>
-      </w:r>
+        <w:jc w:val="both"/>
+      </w:pPr>
     </w:p>
     <w:sectPr>
       <w:type w:val="continuous"/>
@@ -1947,23 +1031,6 @@
     <w:p>
       <w:r>
         <w:continuationSeparator/>
-      </w:r>
-    </w:p>
-  </w:footnote>
-  <w:footnote w:id="1">
-    <w:p>
-      <w:pPr>
-        <w:pStyle w:val="FootnoteText"/>
-      </w:pPr>
-      <w:r>
-        <w:rPr>
-          <w:rStyle w:val="FootnoteReference"/>
-        </w:rPr>
-        <w:footnoteRef/>
-      </w:r>
-      <w:r>
-        <w:tab/>
-        <w:t>If necessary, you may place some address information in a footnote, or in a named section at the end of your paper.</w:t>
       </w:r>
     </w:p>
   </w:footnote>
@@ -2395,11 +1462,15 @@
   </w:style>
   <w:style w:type="character" w:default="1" w:styleId="DefaultParagraphFont">
     <w:name w:val="Default Paragraph Font"/>
+    <w:uiPriority w:val="1"/>
     <w:semiHidden/>
+    <w:unhideWhenUsed/>
   </w:style>
   <w:style w:type="table" w:default="1" w:styleId="TableNormal">
     <w:name w:val="Normal Table"/>
+    <w:uiPriority w:val="99"/>
     <w:semiHidden/>
+    <w:unhideWhenUsed/>
     <w:tblPr>
       <w:tblInd w:w="0" w:type="dxa"/>
       <w:tblCellMar>
@@ -2412,7 +1483,9 @@
   </w:style>
   <w:style w:type="numbering" w:default="1" w:styleId="NoList">
     <w:name w:val="No List"/>
+    <w:uiPriority w:val="99"/>
     <w:semiHidden/>
+    <w:unhideWhenUsed/>
   </w:style>
   <w:style w:type="character" w:styleId="FootnoteReference">
     <w:name w:val="footnote reference"/>
@@ -2932,11 +2005,15 @@
   </w:style>
   <w:style w:type="character" w:default="1" w:styleId="DefaultParagraphFont">
     <w:name w:val="Default Paragraph Font"/>
+    <w:uiPriority w:val="1"/>
     <w:semiHidden/>
+    <w:unhideWhenUsed/>
   </w:style>
   <w:style w:type="table" w:default="1" w:styleId="TableNormal">
     <w:name w:val="Normal Table"/>
+    <w:uiPriority w:val="99"/>
     <w:semiHidden/>
+    <w:unhideWhenUsed/>
     <w:tblPr>
       <w:tblInd w:w="0" w:type="dxa"/>
       <w:tblCellMar>
@@ -2949,7 +2026,9 @@
   </w:style>
   <w:style w:type="numbering" w:default="1" w:styleId="NoList">
     <w:name w:val="No List"/>
+    <w:uiPriority w:val="99"/>
     <w:semiHidden/>
+    <w:unhideWhenUsed/>
   </w:style>
   <w:style w:type="character" w:styleId="FootnoteReference">
     <w:name w:val="footnote reference"/>

</xml_diff>